<commit_message>
ต้นแบบ Version Control Diagram
</commit_message>
<xml_diff>
--- a/ส่งงาน/Version Control/ต้นแบบ การควบคุมการเปลี่ยนแปลงเอกสาร.docx
+++ b/ส่งงาน/Version Control/ต้นแบบ การควบคุมการเปลี่ยนแปลงเอกสาร.docx
@@ -23,7 +23,6 @@
           <w:bCs/>
           <w:sz w:val="40"/>
           <w:szCs w:val="40"/>
-          <w:cs/>
         </w:rPr>
       </w:pPr>
       <w:r>
@@ -46,27 +45,25 @@
           <w:szCs w:val="40"/>
           <w:cs/>
         </w:rPr>
-        <w:t xml:space="preserve"> เป้าหมาย</w:t>
+        <w:t xml:space="preserve"> </w:t>
       </w:r>
       <w:r>
         <w:rPr>
-          <w:rFonts w:ascii="TH Sarabun New" w:hAnsi="TH Sarabun New" w:hint="cs"/>
+          <w:rFonts w:ascii="TH Sarabun New" w:hAnsi="TH Sarabun New"/>
           <w:b/>
           <w:bCs/>
           <w:sz w:val="40"/>
           <w:szCs w:val="40"/>
-          <w:cs/>
         </w:rPr>
-        <w:t>ทีม</w:t>
+        <w:t>Diagram</w:t>
       </w:r>
     </w:p>
     <w:p>
       <w:pPr>
         <w:rPr>
-          <w:rFonts w:ascii="TH Sarabun New" w:hAnsi="TH Sarabun New" w:hint="cs"/>
+          <w:rFonts w:ascii="TH Sarabun New" w:hAnsi="TH Sarabun New"/>
           <w:sz w:val="32"/>
           <w:szCs w:val="32"/>
-          <w:cs/>
         </w:rPr>
       </w:pPr>
       <w:r>
@@ -97,12 +94,11 @@
       </w:r>
       <w:r>
         <w:rPr>
-          <w:rFonts w:ascii="TH Sarabun New" w:hAnsi="TH Sarabun New" w:hint="cs"/>
+          <w:rFonts w:ascii="TH Sarabun New" w:hAnsi="TH Sarabun New"/>
           <w:sz w:val="32"/>
           <w:szCs w:val="32"/>
-          <w:cs/>
         </w:rPr>
-        <w:t>เป้าหมายทีม</w:t>
+        <w:t>Activity Diagram</w:t>
       </w:r>
     </w:p>
     <w:tbl>
@@ -892,7 +888,6 @@
     <w:p>
       <w:pPr>
         <w:rPr>
-          <w:rFonts w:hint="cs"/>
           <w:cs/>
         </w:rPr>
       </w:pPr>

</xml_diff>